<commit_message>
Added abgabe document and some code changes.
</commit_message>
<xml_diff>
--- a/doc/Abgabe2.docx
+++ b/doc/Abgabe2.docx
@@ -9,11 +9,19 @@
           <w:lang w:val="en-US"/>
         </w:rPr>
       </w:pPr>
-      <w:r>
-        <w:rPr>
-          <w:lang w:val="en-US"/>
-        </w:rPr>
-        <w:t xml:space="preserve">Computergraphics </w:t>
+      <w:proofErr w:type="spellStart"/>
+      <w:r>
+        <w:rPr>
+          <w:lang w:val="en-US"/>
+        </w:rPr>
+        <w:t>Computergraphics</w:t>
+      </w:r>
+      <w:proofErr w:type="spellEnd"/>
+      <w:r>
+        <w:rPr>
+          <w:lang w:val="en-US"/>
+        </w:rPr>
+        <w:t xml:space="preserve"> </w:t>
       </w:r>
       <w:r>
         <w:rPr>
@@ -105,13 +113,63 @@
         <w:rPr>
           <w:lang w:val="en-US"/>
         </w:rPr>
-        <w:t>Model Loading: We load a nano</w:t>
-      </w:r>
-      <w:r>
-        <w:rPr>
-          <w:lang w:val="en-US"/>
-        </w:rPr>
-        <w:t xml:space="preserve">suit into our game and use it as enemies. </w:t>
+        <w:t>Model Loading</w:t>
+      </w:r>
+      <w:r>
+        <w:rPr>
+          <w:lang w:val="en-US"/>
+        </w:rPr>
+        <w:t xml:space="preserve"> &amp; Model Animation</w:t>
+      </w:r>
+      <w:r>
+        <w:rPr>
+          <w:lang w:val="en-US"/>
+        </w:rPr>
+        <w:t xml:space="preserve">: We load a </w:t>
+      </w:r>
+      <w:r>
+        <w:rPr>
+          <w:lang w:val="en-US"/>
+        </w:rPr>
+        <w:t>ninja warrior</w:t>
+      </w:r>
+      <w:r>
+        <w:rPr>
+          <w:lang w:val="en-US"/>
+        </w:rPr>
+        <w:t xml:space="preserve"> into our game and use it as enemies</w:t>
+      </w:r>
+      <w:r>
+        <w:rPr>
+          <w:lang w:val="en-US"/>
+        </w:rPr>
+        <w:t xml:space="preserve"> and animate it with </w:t>
+      </w:r>
+      <w:proofErr w:type="spellStart"/>
+      <w:r>
+        <w:rPr>
+          <w:lang w:val="en-US"/>
+        </w:rPr>
+        <w:t>gpu</w:t>
+      </w:r>
+      <w:proofErr w:type="spellEnd"/>
+      <w:r>
+        <w:rPr>
+          <w:lang w:val="en-US"/>
+        </w:rPr>
+        <w:t xml:space="preserve"> vertex skinning</w:t>
+      </w:r>
+      <w:r>
+        <w:rPr>
+          <w:lang w:val="en-US"/>
+        </w:rPr>
+        <w:t xml:space="preserve">. </w:t>
+      </w:r>
+      <w:r>
+        <w:rPr>
+          <w:lang w:val="en-US"/>
+        </w:rPr>
+        <w:t xml:space="preserve">Also we have shadow mapping </w:t>
       </w:r>
     </w:p>
     <w:p>
@@ -132,57 +190,299 @@
         </w:rPr>
         <w:t xml:space="preserve">using </w:t>
       </w:r>
+      <w:r>
+        <w:rPr>
+          <w:lang w:val="en-US"/>
+        </w:rPr>
+        <w:t>the mouse</w:t>
+      </w:r>
+      <w:r>
+        <w:rPr>
+          <w:lang w:val="en-US"/>
+        </w:rPr>
+        <w:t xml:space="preserve"> and SPACE to jump</w:t>
+      </w:r>
+      <w:r>
+        <w:rPr>
+          <w:lang w:val="en-US"/>
+        </w:rPr>
+        <w:t>. Then we can shoot at our enemies with the left mouse button.</w:t>
+      </w:r>
+      <w:r>
+        <w:rPr>
+          <w:lang w:val="en-US"/>
+        </w:rPr>
+        <w:t xml:space="preserve">  </w:t>
+      </w:r>
+    </w:p>
+    <w:p>
+      <w:pPr>
+        <w:rPr>
+          <w:lang w:val="en-US"/>
+        </w:rPr>
+      </w:pPr>
+      <w:r>
+        <w:rPr>
+          <w:lang w:val="en-US"/>
+        </w:rPr>
+        <w:t xml:space="preserve">Light System: </w:t>
+      </w:r>
+      <w:r>
+        <w:rPr>
+          <w:lang w:val="en-US"/>
+        </w:rPr>
+        <w:t xml:space="preserve">We use a point light </w:t>
+      </w:r>
+      <w:r>
+        <w:rPr>
+          <w:lang w:val="en-US"/>
+        </w:rPr>
+        <w:t>and directional lighting.</w:t>
+      </w:r>
+    </w:p>
+    <w:p>
+      <w:pPr>
+        <w:rPr>
+          <w:lang w:val="en-US"/>
+        </w:rPr>
+      </w:pPr>
+      <w:r>
+        <w:rPr>
+          <w:lang w:val="en-US"/>
+        </w:rPr>
+        <w:t>Physics: Arguably the most time consuming task in our project was integrating the bullet physics engine into our game. We move our objects using forces and use gravity in our game. Collis</w:t>
+      </w:r>
+      <w:r>
+        <w:rPr>
+          <w:lang w:val="en-US"/>
+        </w:rPr>
+        <w:t>ion detection is partly handled by the physics engine. For this to work we need to provide bounding boxes on our objects.</w:t>
+      </w:r>
+    </w:p>
+    <w:p>
+      <w:pPr>
+        <w:rPr>
+          <w:lang w:val="en-US"/>
+        </w:rPr>
+      </w:pPr>
+      <w:r>
+        <w:rPr>
+          <w:lang w:val="en-US"/>
+        </w:rPr>
+        <w:t xml:space="preserve">Multiple Level: </w:t>
+      </w:r>
+      <w:r>
+        <w:rPr>
+          <w:lang w:val="en-US"/>
+        </w:rPr>
+        <w:t xml:space="preserve"> </w:t>
+      </w:r>
+      <w:r>
+        <w:rPr>
+          <w:lang w:val="en-US"/>
+        </w:rPr>
+        <w:t xml:space="preserve">We have 3 levels with different amounts of enemies and </w:t>
+      </w:r>
+      <w:r>
+        <w:rPr>
+          <w:lang w:val="en-US"/>
+        </w:rPr>
+        <w:t>movement speeds</w:t>
+      </w:r>
+      <w:r>
+        <w:rPr>
+          <w:lang w:val="en-US"/>
+        </w:rPr>
+        <w:t>.</w:t>
+      </w:r>
+    </w:p>
+    <w:p>
+      <w:pPr>
+        <w:pStyle w:val="berschrift1"/>
+        <w:rPr>
+          <w:lang w:val="en-US"/>
+        </w:rPr>
+      </w:pPr>
+      <w:r>
+        <w:rPr>
+          <w:lang w:val="en-US"/>
+        </w:rPr>
+        <w:t>Textured</w:t>
+      </w:r>
+      <w:r>
+        <w:rPr>
+          <w:lang w:val="en-US"/>
+        </w:rPr>
+        <w:t xml:space="preserve"> and Illuminated Objects</w:t>
+      </w:r>
+    </w:p>
+    <w:p>
+      <w:pPr>
+        <w:rPr>
+          <w:lang w:val="en-US"/>
+        </w:rPr>
+      </w:pPr>
+      <w:r>
+        <w:rPr>
+          <w:lang w:val="en-US"/>
+        </w:rPr>
+        <w:t xml:space="preserve">We are currently using point light </w:t>
+      </w:r>
+      <w:r>
+        <w:rPr>
+          <w:lang w:val="en-US"/>
+        </w:rPr>
+        <w:t>and directional light for our scenes</w:t>
+      </w:r>
+      <w:r>
+        <w:rPr>
+          <w:lang w:val="en-US"/>
+        </w:rPr>
+        <w:t>.</w:t>
+      </w:r>
+      <w:r>
+        <w:rPr>
+          <w:lang w:val="en-US"/>
+        </w:rPr>
+        <w:t xml:space="preserve"> The</w:t>
+      </w:r>
+      <w:r>
+        <w:rPr>
+          <w:lang w:val="en-US"/>
+        </w:rPr>
+        <w:t xml:space="preserve"> </w:t>
+      </w:r>
+      <w:r>
+        <w:rPr>
+          <w:lang w:val="en-US"/>
+        </w:rPr>
+        <w:t>ground, start podium</w:t>
+      </w:r>
+      <w:r>
+        <w:rPr>
+          <w:lang w:val="en-US"/>
+        </w:rPr>
+        <w:t>, crates</w:t>
+      </w:r>
+      <w:r>
+        <w:rPr>
+          <w:lang w:val="en-US"/>
+        </w:rPr>
+        <w:t xml:space="preserve"> and the projectile use the lighting information and are textured with the textures provided in the Assets folder.</w:t>
+      </w:r>
+      <w:r>
+        <w:rPr>
+          <w:lang w:val="en-US"/>
+        </w:rPr>
+        <w:t xml:space="preserve"> The crates can be jumped upon</w:t>
+      </w:r>
+      <w:r>
+        <w:rPr>
+          <w:lang w:val="en-US"/>
+        </w:rPr>
+        <w:t xml:space="preserve"> and the start podium can be made transparent</w:t>
+      </w:r>
+      <w:r>
+        <w:rPr>
+          <w:lang w:val="en-US"/>
+        </w:rPr>
+        <w:t>.</w:t>
+      </w:r>
+      <w:r>
+        <w:rPr>
+          <w:lang w:val="en-US"/>
+        </w:rPr>
+        <w:t xml:space="preserve"> </w:t>
+      </w:r>
+    </w:p>
+    <w:p>
+      <w:pPr>
+        <w:rPr>
+          <w:lang w:val="en-US"/>
+        </w:rPr>
+      </w:pPr>
+      <w:r>
+        <w:rPr>
+          <w:lang w:val="en-US"/>
+        </w:rPr>
+        <w:t>The Trees are loaded and handled slightly different</w:t>
+      </w:r>
+      <w:r>
+        <w:rPr>
+          <w:lang w:val="en-US"/>
+        </w:rPr>
+        <w:t>, but still lighted with the same lighting information and with the same shadow mapping as the rest of the scene</w:t>
+      </w:r>
+      <w:r>
+        <w:rPr>
+          <w:lang w:val="en-US"/>
+        </w:rPr>
+        <w:t xml:space="preserve">. </w:t>
+      </w:r>
+      <w:r>
+        <w:rPr>
+          <w:lang w:val="en-US"/>
+        </w:rPr>
+        <w:t xml:space="preserve"> Because we had troubles with the physics on our camera object the avatar can run through enemies and trees.</w:t>
+      </w:r>
+      <w:r>
+        <w:rPr>
+          <w:lang w:val="en-US"/>
+        </w:rPr>
+        <w:t xml:space="preserve"> </w:t>
+      </w:r>
+    </w:p>
+    <w:p>
+      <w:pPr>
+        <w:rPr>
+          <w:lang w:val="en-US"/>
+        </w:rPr>
+      </w:pPr>
       <w:bookmarkStart w:id="0" w:name="_GoBack"/>
       <w:bookmarkEnd w:id="0"/>
       <w:r>
         <w:rPr>
           <w:lang w:val="en-US"/>
         </w:rPr>
-        <w:t>the mouse. Then we can shoot at our enemies with the left mouse button.</w:t>
-      </w:r>
-      <w:r>
-        <w:rPr>
-          <w:lang w:val="en-US"/>
-        </w:rPr>
-        <w:t xml:space="preserve">  </w:t>
-      </w:r>
-    </w:p>
-    <w:p>
-      <w:pPr>
-        <w:rPr>
-          <w:lang w:val="en-US"/>
-        </w:rPr>
-      </w:pPr>
-      <w:r>
-        <w:rPr>
-          <w:lang w:val="en-US"/>
-        </w:rPr>
-        <w:t xml:space="preserve">Light System: </w:t>
-      </w:r>
-      <w:r>
-        <w:rPr>
-          <w:lang w:val="en-US"/>
-        </w:rPr>
-        <w:t>We use a point light to provide a darker feeling.</w:t>
-      </w:r>
-    </w:p>
-    <w:p>
-      <w:pPr>
-        <w:rPr>
-          <w:lang w:val="en-US"/>
-        </w:rPr>
-      </w:pPr>
-      <w:r>
-        <w:rPr>
-          <w:lang w:val="en-US"/>
-        </w:rPr>
-        <w:t>Physics: Arguably the most time consuming task in our project was integrating the bullet physics engine into our game. We move our objects using forces and use gravity in our game. Collis</w:t>
-      </w:r>
-      <w:r>
-        <w:rPr>
-          <w:lang w:val="en-US"/>
-        </w:rPr>
-        <w:t>ion detection is partly handled by the physics engine. For this to work we need to provide bounding boxes on our objects.</w:t>
+        <w:t xml:space="preserve">Enemies use their own file format </w:t>
+      </w:r>
+      <w:r>
+        <w:rPr>
+          <w:lang w:val="en-US"/>
+        </w:rPr>
+        <w:t xml:space="preserve">to load a bone structure and use the </w:t>
+      </w:r>
+      <w:proofErr w:type="spellStart"/>
+      <w:r>
+        <w:rPr>
+          <w:lang w:val="en-US"/>
+        </w:rPr>
+        <w:t>gpu</w:t>
+      </w:r>
+      <w:proofErr w:type="spellEnd"/>
+      <w:r>
+        <w:rPr>
+          <w:lang w:val="en-US"/>
+        </w:rPr>
+        <w:t xml:space="preserve"> for vertex skinning.</w:t>
+      </w:r>
+      <w:r>
+        <w:rPr>
+          <w:lang w:val="en-US"/>
+        </w:rPr>
+        <w:t xml:space="preserve"> </w:t>
+      </w:r>
+      <w:r>
+        <w:rPr>
+          <w:lang w:val="en-US"/>
+        </w:rPr>
+        <w:t>They still use the same lighting information and the shadow mapping.</w:t>
+      </w:r>
+      <w:r>
+        <w:rPr>
+          <w:lang w:val="en-US"/>
+        </w:rPr>
+        <w:t xml:space="preserve"> </w:t>
       </w:r>
     </w:p>
     <w:p>
@@ -196,38 +496,161 @@
         <w:rPr>
           <w:lang w:val="en-US"/>
         </w:rPr>
-        <w:t>Textured</w:t>
-      </w:r>
-      <w:r>
-        <w:rPr>
-          <w:lang w:val="en-US"/>
-        </w:rPr>
-        <w:t xml:space="preserve"> and Illuminated Objects</w:t>
-      </w:r>
-    </w:p>
-    <w:p>
-      <w:pPr>
-        <w:rPr>
-          <w:lang w:val="en-US"/>
-        </w:rPr>
-      </w:pPr>
-      <w:r>
-        <w:rPr>
-          <w:lang w:val="en-US"/>
-        </w:rPr>
-        <w:t xml:space="preserve">We are currently using a point light to light up our scene. In our opinion this works quite well, because it gives the game a darker tone and </w:t>
-      </w:r>
-      <w:r>
-        <w:rPr>
-          <w:lang w:val="en-US"/>
-        </w:rPr>
-        <w:t>doesn’t show the enemies until they are very close.</w:t>
-      </w:r>
-      <w:r>
-        <w:rPr>
-          <w:lang w:val="en-US"/>
-        </w:rPr>
-        <w:t xml:space="preserve"> The enemies, ground, start podium and the projectile use the lighting information and are textured with the textures provided in the Assets folder.</w:t>
+        <w:t>Libraries</w:t>
+      </w:r>
+    </w:p>
+    <w:p>
+      <w:pPr>
+        <w:rPr>
+          <w:lang w:val="en-US"/>
+        </w:rPr>
+      </w:pPr>
+      <w:r>
+        <w:rPr>
+          <w:lang w:val="en-US"/>
+        </w:rPr>
+        <w:t>Bullet: Physics library for collision detection and physics in the 3d world.</w:t>
+      </w:r>
+    </w:p>
+    <w:p>
+      <w:pPr>
+        <w:rPr>
+          <w:lang w:val="en-US"/>
+        </w:rPr>
+      </w:pPr>
+      <w:proofErr w:type="spellStart"/>
+      <w:r>
+        <w:rPr>
+          <w:lang w:val="en-US"/>
+        </w:rPr>
+        <w:t>Assimp</w:t>
+      </w:r>
+      <w:proofErr w:type="spellEnd"/>
+      <w:r>
+        <w:rPr>
+          <w:lang w:val="en-US"/>
+        </w:rPr>
+        <w:t xml:space="preserve">: </w:t>
+      </w:r>
+      <w:r>
+        <w:rPr>
+          <w:lang w:val="en-US"/>
+        </w:rPr>
+        <w:t xml:space="preserve">Used in our </w:t>
+      </w:r>
+      <w:r>
+        <w:rPr>
+          <w:lang w:val="en-US"/>
+        </w:rPr>
+        <w:t>Model Loading</w:t>
+      </w:r>
+      <w:r>
+        <w:rPr>
+          <w:lang w:val="en-US"/>
+        </w:rPr>
+        <w:t xml:space="preserve"> step.</w:t>
+      </w:r>
+    </w:p>
+    <w:p>
+      <w:pPr>
+        <w:rPr>
+          <w:lang w:val="en-US"/>
+        </w:rPr>
+      </w:pPr>
+      <w:proofErr w:type="spellStart"/>
+      <w:r>
+        <w:rPr>
+          <w:lang w:val="en-US"/>
+        </w:rPr>
+        <w:t>FreeImage</w:t>
+      </w:r>
+      <w:proofErr w:type="spellEnd"/>
+      <w:r>
+        <w:rPr>
+          <w:lang w:val="en-US"/>
+        </w:rPr>
+        <w:t xml:space="preserve"> / SOIL: </w:t>
+      </w:r>
+      <w:r>
+        <w:rPr>
+          <w:lang w:val="en-US"/>
+        </w:rPr>
+        <w:t xml:space="preserve">Used for </w:t>
+      </w:r>
+      <w:r>
+        <w:rPr>
+          <w:lang w:val="en-US"/>
+        </w:rPr>
+        <w:t>Texture Loading</w:t>
+      </w:r>
+      <w:r>
+        <w:rPr>
+          <w:lang w:val="en-US"/>
+        </w:rPr>
+        <w:t xml:space="preserve">. SOIL is used in the Model loading and </w:t>
+      </w:r>
+      <w:proofErr w:type="spellStart"/>
+      <w:r>
+        <w:rPr>
+          <w:lang w:val="en-US"/>
+        </w:rPr>
+        <w:t>FreeImage</w:t>
+      </w:r>
+      <w:proofErr w:type="spellEnd"/>
+      <w:r>
+        <w:rPr>
+          <w:lang w:val="en-US"/>
+        </w:rPr>
+        <w:t xml:space="preserve"> is used everywhere else.</w:t>
+      </w:r>
+    </w:p>
+    <w:p>
+      <w:pPr>
+        <w:rPr>
+          <w:lang w:val="en-US"/>
+        </w:rPr>
+      </w:pPr>
+      <w:proofErr w:type="spellStart"/>
+      <w:r>
+        <w:rPr>
+          <w:lang w:val="en-US"/>
+        </w:rPr>
+        <w:t>Freetype</w:t>
+      </w:r>
+      <w:proofErr w:type="spellEnd"/>
+      <w:r>
+        <w:rPr>
+          <w:lang w:val="en-US"/>
+        </w:rPr>
+        <w:t>: Used for adding text to the game.</w:t>
+      </w:r>
+    </w:p>
+    <w:p>
+      <w:pPr>
+        <w:pStyle w:val="berschrift1"/>
+        <w:rPr>
+          <w:lang w:val="en-US"/>
+        </w:rPr>
+      </w:pPr>
+      <w:r>
+        <w:rPr>
+          <w:lang w:val="en-US"/>
+        </w:rPr>
+        <w:lastRenderedPageBreak/>
+        <w:t>Effects</w:t>
+      </w:r>
+    </w:p>
+    <w:p>
+      <w:pPr>
+        <w:rPr>
+          <w:lang w:val="en-US"/>
+        </w:rPr>
+      </w:pPr>
+      <w:r>
+        <w:rPr>
+          <w:lang w:val="en-US"/>
+        </w:rPr>
+        <w:t>Shadow Mapping: Every object in the Scene is used for shadow mapping.</w:t>
       </w:r>
       <w:r>
         <w:rPr>
@@ -235,6 +658,94 @@
         </w:rPr>
         <w:t xml:space="preserve"> </w:t>
       </w:r>
+      <w:r>
+        <w:rPr>
+          <w:lang w:val="en-US"/>
+        </w:rPr>
+        <w:t>http://learnopengl.com/#!Advanced-Lighting/Shadows/Shadow-Mapping</w:t>
+      </w:r>
+    </w:p>
+    <w:p>
+      <w:pPr>
+        <w:rPr>
+          <w:lang w:val="en-US"/>
+        </w:rPr>
+      </w:pPr>
+      <w:proofErr w:type="spellStart"/>
+      <w:r>
+        <w:rPr>
+          <w:lang w:val="en-US"/>
+        </w:rPr>
+        <w:t>Cpu</w:t>
+      </w:r>
+      <w:proofErr w:type="spellEnd"/>
+      <w:r>
+        <w:rPr>
+          <w:lang w:val="en-US"/>
+        </w:rPr>
+        <w:t xml:space="preserve"> Particle Filter</w:t>
+      </w:r>
+      <w:r>
+        <w:rPr>
+          <w:lang w:val="en-US"/>
+        </w:rPr>
+        <w:t>: Project</w:t>
+      </w:r>
+      <w:r>
+        <w:rPr>
+          <w:lang w:val="en-US"/>
+        </w:rPr>
+        <w:t xml:space="preserve">ile use instancing to render </w:t>
+      </w:r>
+      <w:r>
+        <w:rPr>
+          <w:lang w:val="en-US"/>
+        </w:rPr>
+        <w:t>80 Particles for every projectile.</w:t>
+      </w:r>
+      <w:r>
+        <w:rPr>
+          <w:lang w:val="en-US"/>
+        </w:rPr>
+        <w:t xml:space="preserve"> </w:t>
+      </w:r>
+      <w:r>
+        <w:rPr>
+          <w:lang w:val="en-US"/>
+        </w:rPr>
+        <w:t>http://learnopengl.com/#!Advanced-OpenGL/Instancing</w:t>
+      </w:r>
+    </w:p>
+    <w:p>
+      <w:pPr>
+        <w:rPr>
+          <w:lang w:val="en-US"/>
+        </w:rPr>
+      </w:pPr>
+      <w:r>
+        <w:rPr>
+          <w:lang w:val="en-US"/>
+        </w:rPr>
+        <w:t>GPU Vertex Skinning</w:t>
+      </w:r>
+      <w:r>
+        <w:rPr>
+          <w:lang w:val="en-US"/>
+        </w:rPr>
+        <w:t xml:space="preserve">: </w:t>
+      </w:r>
+      <w:r>
+        <w:rPr>
+          <w:lang w:val="en-US"/>
+        </w:rPr>
+        <w:t xml:space="preserve">Enemy Objects use </w:t>
+      </w:r>
+      <w:r>
+        <w:rPr>
+          <w:lang w:val="en-US"/>
+        </w:rPr>
+        <w:t>GPU Vertex Skinning for animating</w:t>
+      </w:r>
     </w:p>
     <w:p>
       <w:pPr>
@@ -247,82 +758,50 @@
         <w:rPr>
           <w:lang w:val="en-US"/>
         </w:rPr>
-        <w:t>Libraries</w:t>
-      </w:r>
-    </w:p>
-    <w:p>
-      <w:pPr>
-        <w:rPr>
-          <w:lang w:val="en-US"/>
-        </w:rPr>
-      </w:pPr>
-      <w:r>
-        <w:rPr>
-          <w:lang w:val="en-US"/>
-        </w:rPr>
-        <w:t>Bullet: Physics library for collision detection and physics in the 3d world.</w:t>
-      </w:r>
-    </w:p>
-    <w:p>
-      <w:pPr>
-        <w:rPr>
-          <w:lang w:val="en-US"/>
-        </w:rPr>
-      </w:pPr>
-      <w:r>
-        <w:rPr>
-          <w:lang w:val="en-US"/>
-        </w:rPr>
-        <w:t xml:space="preserve">Assimp: </w:t>
-      </w:r>
-      <w:r>
-        <w:rPr>
-          <w:lang w:val="en-US"/>
-        </w:rPr>
-        <w:t xml:space="preserve">Used in our </w:t>
-      </w:r>
-      <w:r>
-        <w:rPr>
-          <w:lang w:val="en-US"/>
-        </w:rPr>
-        <w:t>Model Loading</w:t>
-      </w:r>
-      <w:r>
-        <w:rPr>
-          <w:lang w:val="en-US"/>
-        </w:rPr>
-        <w:t xml:space="preserve"> step.</w:t>
-      </w:r>
-    </w:p>
-    <w:p>
-      <w:pPr>
-        <w:rPr>
-          <w:lang w:val="en-US"/>
-        </w:rPr>
-      </w:pPr>
-      <w:r>
-        <w:rPr>
-          <w:lang w:val="en-US"/>
-        </w:rPr>
-        <w:t xml:space="preserve">FreeImage / SOIL: </w:t>
-      </w:r>
-      <w:r>
-        <w:rPr>
-          <w:lang w:val="en-US"/>
-        </w:rPr>
-        <w:t xml:space="preserve">Used for </w:t>
-      </w:r>
-      <w:r>
-        <w:rPr>
-          <w:lang w:val="en-US"/>
-        </w:rPr>
-        <w:t>Texture Loading</w:t>
-      </w:r>
-      <w:r>
-        <w:rPr>
-          <w:lang w:val="en-US"/>
-        </w:rPr>
-        <w:t>. SOIL is used in the Model loading and FreeImage is used everywhere else.</w:t>
+        <w:t>Tools</w:t>
+      </w:r>
+    </w:p>
+    <w:p>
+      <w:pPr>
+        <w:rPr>
+          <w:lang w:val="en-US"/>
+        </w:rPr>
+      </w:pPr>
+      <w:r>
+        <w:rPr>
+          <w:lang w:val="en-US"/>
+        </w:rPr>
+        <w:t>Blender</w:t>
+      </w:r>
+      <w:r>
+        <w:rPr>
+          <w:lang w:val="en-US"/>
+        </w:rPr>
+        <w:t>:</w:t>
+      </w:r>
+      <w:r>
+        <w:rPr>
+          <w:lang w:val="en-US"/>
+        </w:rPr>
+        <w:t xml:space="preserve"> </w:t>
+      </w:r>
+      <w:r>
+        <w:rPr>
+          <w:lang w:val="en-US"/>
+        </w:rPr>
+        <w:t xml:space="preserve">Used </w:t>
+      </w:r>
+      <w:r>
+        <w:rPr>
+          <w:lang w:val="en-US"/>
+        </w:rPr>
+        <w:t>for modelling</w:t>
+      </w:r>
+      <w:r>
+        <w:rPr>
+          <w:lang w:val="en-US"/>
+        </w:rPr>
+        <w:t>.</w:t>
       </w:r>
     </w:p>
     <w:sectPr>

</xml_diff>